<commit_message>
Update WordMath samples to include an inline equation. Re #1
</commit_message>
<xml_diff>
--- a/WordMath/mathInput.docx
+++ b/WordMath/mathInput.docx
@@ -11,7 +11,6 @@
       </w:r>
     </w:p>
     <w:p>
-      <w:bookmarkStart w:id="0" w:name="_GoBack"/>
       <w:r>
         <w:t xml:space="preserve">These are the </w:t>
       </w:r>
@@ -22,7 +21,175 @@
         <w:t>built</w:t>
       </w:r>
       <w:r>
-        <w:t xml:space="preserve"> in equations that come defined with Word 2011 for Mac.</w:t>
+        <w:t xml:space="preserve"> in equations that come defined with</w:t>
+      </w:r>
+      <w:r>
+        <w:t xml:space="preserve"> </w:t>
+      </w:r>
+      <w:bookmarkStart w:id="0" w:name="_GoBack"/>
+      <w:bookmarkEnd w:id="0"/>
+      <m:oMath>
+        <m:sSup>
+          <m:sSupPr>
+            <m:ctrlPr>
+              <w:rPr>
+                <w:rFonts w:ascii="Cambria Math" w:hAnsi="Cambria Math"/>
+              </w:rPr>
+            </m:ctrlPr>
+          </m:sSupPr>
+          <m:e>
+            <m:d>
+              <m:dPr>
+                <m:ctrlPr>
+                  <w:rPr>
+                    <w:rFonts w:ascii="Cambria Math" w:hAnsi="Cambria Math"/>
+                  </w:rPr>
+                </m:ctrlPr>
+              </m:dPr>
+              <m:e>
+                <m:r>
+                  <w:rPr>
+                    <w:rFonts w:ascii="Cambria Math" w:hAnsi="Cambria Math"/>
+                  </w:rPr>
+                  <m:t>x+a</m:t>
+                </m:r>
+              </m:e>
+            </m:d>
+          </m:e>
+          <m:sup>
+            <m:r>
+              <w:rPr>
+                <w:rFonts w:ascii="Cambria Math" w:hAnsi="Cambria Math"/>
+              </w:rPr>
+              <m:t>n</m:t>
+            </m:r>
+          </m:sup>
+        </m:sSup>
+        <m:r>
+          <w:rPr>
+            <w:rFonts w:ascii="Cambria Math" w:eastAsia="Cambria Math" w:hAnsi="Cambria Math" w:cs="Cambria Math"/>
+          </w:rPr>
+          <m:t>=</m:t>
+        </m:r>
+        <m:nary>
+          <m:naryPr>
+            <m:chr m:val="∑"/>
+            <m:grow m:val="1"/>
+            <m:ctrlPr>
+              <w:rPr>
+                <w:rFonts w:ascii="Cambria Math" w:hAnsi="Cambria Math"/>
+              </w:rPr>
+            </m:ctrlPr>
+          </m:naryPr>
+          <m:sub>
+            <m:r>
+              <w:rPr>
+                <w:rFonts w:ascii="Cambria Math" w:eastAsia="Cambria Math" w:hAnsi="Cambria Math" w:cs="Cambria Math"/>
+              </w:rPr>
+              <m:t>k=0</m:t>
+            </m:r>
+          </m:sub>
+          <m:sup>
+            <m:r>
+              <w:rPr>
+                <w:rFonts w:ascii="Cambria Math" w:eastAsia="Cambria Math" w:hAnsi="Cambria Math" w:cs="Cambria Math"/>
+              </w:rPr>
+              <m:t>n</m:t>
+            </m:r>
+          </m:sup>
+          <m:e>
+            <m:d>
+              <m:dPr>
+                <m:ctrlPr>
+                  <w:rPr>
+                    <w:rFonts w:ascii="Cambria Math" w:hAnsi="Cambria Math"/>
+                  </w:rPr>
+                </m:ctrlPr>
+              </m:dPr>
+              <m:e>
+                <m:f>
+                  <m:fPr>
+                    <m:type m:val="noBar"/>
+                    <m:ctrlPr>
+                      <w:rPr>
+                        <w:rFonts w:ascii="Cambria Math" w:hAnsi="Cambria Math"/>
+                      </w:rPr>
+                    </m:ctrlPr>
+                  </m:fPr>
+                  <m:num>
+                    <m:r>
+                      <w:rPr>
+                        <w:rFonts w:ascii="Cambria Math" w:eastAsia="Cambria Math" w:hAnsi="Cambria Math" w:cs="Cambria Math"/>
+                      </w:rPr>
+                      <m:t>n</m:t>
+                    </m:r>
+                  </m:num>
+                  <m:den>
+                    <m:r>
+                      <w:rPr>
+                        <w:rFonts w:ascii="Cambria Math" w:eastAsia="Cambria Math" w:hAnsi="Cambria Math" w:cs="Cambria Math"/>
+                      </w:rPr>
+                      <m:t>k</m:t>
+                    </m:r>
+                  </m:den>
+                </m:f>
+              </m:e>
+            </m:d>
+            <m:sSup>
+              <m:sSupPr>
+                <m:ctrlPr>
+                  <w:rPr>
+                    <w:rFonts w:ascii="Cambria Math" w:hAnsi="Cambria Math"/>
+                  </w:rPr>
+                </m:ctrlPr>
+              </m:sSupPr>
+              <m:e>
+                <m:r>
+                  <w:rPr>
+                    <w:rFonts w:ascii="Cambria Math" w:eastAsia="Cambria Math" w:hAnsi="Cambria Math" w:cs="Cambria Math"/>
+                  </w:rPr>
+                  <m:t>x</m:t>
+                </m:r>
+              </m:e>
+              <m:sup>
+                <m:r>
+                  <w:rPr>
+                    <w:rFonts w:ascii="Cambria Math" w:eastAsia="Cambria Math" w:hAnsi="Cambria Math" w:cs="Cambria Math"/>
+                  </w:rPr>
+                  <m:t>k</m:t>
+                </m:r>
+              </m:sup>
+            </m:sSup>
+            <m:sSup>
+              <m:sSupPr>
+                <m:ctrlPr>
+                  <w:rPr>
+                    <w:rFonts w:ascii="Cambria Math" w:hAnsi="Cambria Math"/>
+                  </w:rPr>
+                </m:ctrlPr>
+              </m:sSupPr>
+              <m:e>
+                <m:r>
+                  <w:rPr>
+                    <w:rFonts w:ascii="Cambria Math" w:eastAsia="Cambria Math" w:hAnsi="Cambria Math" w:cs="Cambria Math"/>
+                  </w:rPr>
+                  <m:t>a</m:t>
+                </m:r>
+              </m:e>
+              <m:sup>
+                <m:r>
+                  <w:rPr>
+                    <w:rFonts w:ascii="Cambria Math" w:eastAsia="Cambria Math" w:hAnsi="Cambria Math" w:cs="Cambria Math"/>
+                  </w:rPr>
+                  <m:t>n-k</m:t>
+                </m:r>
+              </m:sup>
+            </m:sSup>
+          </m:e>
+        </m:nary>
+      </m:oMath>
+      <w:r>
+        <w:t xml:space="preserve"> Word 2011 for Mac.</w:t>
       </w:r>
     </w:p>
     <w:p>
@@ -1506,7 +1673,6 @@
     <w:p/>
     <w:p/>
     <w:p/>
-    <w:bookmarkEnd w:id="0"/>
     <w:sectPr>
       <w:pgSz w:w="12240" w:h="15840"/>
       <w:pgMar w:top="1440" w:right="1800" w:bottom="1440" w:left="1800" w:header="720" w:footer="720" w:gutter="0"/>
@@ -2542,7 +2708,7 @@
 </file>
 
 <file path=customXml/itemProps1.xml><?xml version="1.0" encoding="utf-8"?>
-<ds:datastoreItem xmlns:ds="http://schemas.openxmlformats.org/officeDocument/2006/customXml" ds:itemID="{1C8E4985-7F1F-C949-B659-6477615CF22A}">
+<ds:datastoreItem xmlns:ds="http://schemas.openxmlformats.org/officeDocument/2006/customXml" ds:itemID="{EDE49F37-0D46-B04D-89D3-F4AC3BE7B2E5}">
   <ds:schemaRefs>
     <ds:schemaRef ds:uri="http://schemas.openxmlformats.org/officeDocument/2006/bibliography"/>
   </ds:schemaRefs>

</xml_diff>